<commit_message>
Finalised capstone project ideas document
</commit_message>
<xml_diff>
--- a/Capstone project ideas.docx
+++ b/Capstone project ideas.docx
@@ -40,7 +40,7 @@
         <w:jc w:val="both"/>
       </w:pPr>
       <w:r>
-        <w:t>Chicago taxi data</w:t>
+        <w:t>Dallas Crime data</w:t>
       </w:r>
     </w:p>
     <w:p>
@@ -54,6 +54,29 @@
         <w:jc w:val="both"/>
       </w:pPr>
       <w:r>
+        <w:t xml:space="preserve">Chicago </w:t>
+      </w:r>
+      <w:r>
+        <w:t>T</w:t>
+      </w:r>
+      <w:r>
+        <w:t xml:space="preserve">axi </w:t>
+      </w:r>
+      <w:r>
+        <w:t>Trips</w:t>
+      </w:r>
+    </w:p>
+    <w:p>
+      <w:pPr>
+        <w:pStyle w:val="ListParagraph"/>
+        <w:numPr>
+          <w:ilvl w:val="0"/>
+          <w:numId w:val="1"/>
+        </w:numPr>
+        <w:spacing w:after="0" w:line="240" w:lineRule="auto"/>
+        <w:jc w:val="both"/>
+      </w:pPr>
+      <w:r>
         <w:t>Traffic</w:t>
       </w:r>
       <w:r>
@@ -71,14 +94,262 @@
         <w:jc w:val="both"/>
       </w:pPr>
       <w:r>
-        <w:t>Air Traffic landing statistics</w:t>
+        <w:t>Crime Data from 2010 to Present</w:t>
+      </w:r>
+    </w:p>
+    <w:p>
+      <w:pPr>
+        <w:spacing w:after="0" w:line="240" w:lineRule="auto"/>
+        <w:jc w:val="both"/>
+      </w:pPr>
+    </w:p>
+    <w:p>
+      <w:pPr>
+        <w:pStyle w:val="ListParagraph"/>
+        <w:numPr>
+          <w:ilvl w:val="0"/>
+          <w:numId w:val="2"/>
+        </w:numPr>
+        <w:spacing w:after="0" w:line="240" w:lineRule="auto"/>
+        <w:jc w:val="both"/>
+        <w:rPr>
+          <w:b/>
+          <w:bCs/>
+        </w:rPr>
+      </w:pPr>
+      <w:r>
+        <w:rPr>
+          <w:b/>
+          <w:bCs/>
+        </w:rPr>
+        <w:t>Dallas Crime data</w:t>
+      </w:r>
+    </w:p>
+    <w:p>
+      <w:pPr>
+        <w:spacing w:after="0" w:line="240" w:lineRule="auto"/>
+        <w:ind w:left="1440" w:firstLine="45"/>
+        <w:jc w:val="both"/>
+      </w:pPr>
+      <w:r>
+        <w:t xml:space="preserve">The dataset from </w:t>
+      </w:r>
+      <w:hyperlink r:id="rId5" w:history="1">
+        <w:r>
+          <w:rPr>
+            <w:rStyle w:val="Hyperlink"/>
+          </w:rPr>
+          <w:t>https://www.dallasopendata.com</w:t>
+        </w:r>
+      </w:hyperlink>
+      <w:r>
+        <w:t xml:space="preserve"> </w:t>
+      </w:r>
+      <w:r>
+        <w:t>contains all the crime incidents happened in Dallas from June 2014 till August 2019. Each row in the dataset is an incident reported to the Dallas Police Department and it has the following information</w:t>
+      </w:r>
+    </w:p>
+    <w:p>
+      <w:pPr>
+        <w:pStyle w:val="ListParagraph"/>
+        <w:numPr>
+          <w:ilvl w:val="0"/>
+          <w:numId w:val="18"/>
+        </w:numPr>
+        <w:spacing w:after="0" w:line="240" w:lineRule="auto"/>
+        <w:jc w:val="both"/>
+      </w:pPr>
+      <w:r>
+        <w:t>Incident Number</w:t>
+      </w:r>
+    </w:p>
+    <w:p>
+      <w:pPr>
+        <w:pStyle w:val="ListParagraph"/>
+        <w:numPr>
+          <w:ilvl w:val="0"/>
+          <w:numId w:val="18"/>
+        </w:numPr>
+        <w:spacing w:after="0" w:line="240" w:lineRule="auto"/>
+        <w:jc w:val="both"/>
+      </w:pPr>
+      <w:r>
+        <w:t>Type of Incident</w:t>
+      </w:r>
+    </w:p>
+    <w:p>
+      <w:pPr>
+        <w:pStyle w:val="ListParagraph"/>
+        <w:numPr>
+          <w:ilvl w:val="0"/>
+          <w:numId w:val="18"/>
+        </w:numPr>
+        <w:spacing w:after="0" w:line="240" w:lineRule="auto"/>
+        <w:jc w:val="both"/>
+      </w:pPr>
+      <w:r>
+        <w:t>Date, Month and Year of Occurrence</w:t>
+      </w:r>
+    </w:p>
+    <w:p>
+      <w:pPr>
+        <w:pStyle w:val="ListParagraph"/>
+        <w:numPr>
+          <w:ilvl w:val="0"/>
+          <w:numId w:val="18"/>
+        </w:numPr>
+        <w:spacing w:after="0" w:line="240" w:lineRule="auto"/>
+        <w:jc w:val="both"/>
+      </w:pPr>
+      <w:r>
+        <w:t>Offense status</w:t>
+      </w:r>
+    </w:p>
+    <w:p>
+      <w:pPr>
+        <w:pStyle w:val="ListParagraph"/>
+        <w:numPr>
+          <w:ilvl w:val="0"/>
+          <w:numId w:val="18"/>
+        </w:numPr>
+        <w:spacing w:after="0" w:line="240" w:lineRule="auto"/>
+        <w:jc w:val="both"/>
+      </w:pPr>
+      <w:r>
+        <w:t>Modus Operandi (MO codes)</w:t>
+      </w:r>
+    </w:p>
+    <w:p>
+      <w:pPr>
+        <w:pStyle w:val="ListParagraph"/>
+        <w:numPr>
+          <w:ilvl w:val="0"/>
+          <w:numId w:val="18"/>
+        </w:numPr>
+        <w:spacing w:after="0" w:line="240" w:lineRule="auto"/>
+        <w:jc w:val="both"/>
+      </w:pPr>
+      <w:r>
+        <w:t>Weapon Used</w:t>
+      </w:r>
+    </w:p>
+    <w:p>
+      <w:pPr>
+        <w:pStyle w:val="ListParagraph"/>
+        <w:numPr>
+          <w:ilvl w:val="0"/>
+          <w:numId w:val="18"/>
+        </w:numPr>
+        <w:spacing w:after="0" w:line="240" w:lineRule="auto"/>
+        <w:jc w:val="both"/>
+      </w:pPr>
+      <w:r>
+        <w:t>Reporting Area</w:t>
+      </w:r>
+    </w:p>
+    <w:p>
+      <w:pPr>
+        <w:pStyle w:val="ListParagraph"/>
+        <w:numPr>
+          <w:ilvl w:val="0"/>
+          <w:numId w:val="18"/>
+        </w:numPr>
+        <w:spacing w:after="0" w:line="240" w:lineRule="auto"/>
+        <w:jc w:val="both"/>
+      </w:pPr>
+      <w:r>
+        <w:t>Type Location</w:t>
+      </w:r>
+    </w:p>
+    <w:p>
+      <w:pPr>
+        <w:pStyle w:val="ListParagraph"/>
+        <w:numPr>
+          <w:ilvl w:val="0"/>
+          <w:numId w:val="18"/>
+        </w:numPr>
+        <w:spacing w:after="0" w:line="240" w:lineRule="auto"/>
+        <w:jc w:val="both"/>
+      </w:pPr>
+      <w:r>
+        <w:t xml:space="preserve"> Victim Type, Gender, Age, Race, Eth</w:t>
       </w:r>
       <w:bookmarkStart w:id="0" w:name="_GoBack"/>
       <w:bookmarkEnd w:id="0"/>
-    </w:p>
-    <w:p>
-      <w:pPr>
-        <w:spacing w:after="0" w:line="240" w:lineRule="auto"/>
+      <w:r>
+        <w:t xml:space="preserve">nicity </w:t>
+      </w:r>
+    </w:p>
+    <w:p>
+      <w:pPr>
+        <w:spacing w:after="0" w:line="240" w:lineRule="auto"/>
+        <w:ind w:left="1440"/>
+        <w:jc w:val="both"/>
+      </w:pPr>
+      <w:r>
+        <w:t>Problem Statement: The objective is to analyze the trend in crimes from June 2014 till August 2019 as follows</w:t>
+      </w:r>
+    </w:p>
+    <w:p>
+      <w:pPr>
+        <w:pStyle w:val="ListParagraph"/>
+        <w:numPr>
+          <w:ilvl w:val="0"/>
+          <w:numId w:val="20"/>
+        </w:numPr>
+        <w:spacing w:after="0" w:line="240" w:lineRule="auto"/>
+        <w:jc w:val="both"/>
+      </w:pPr>
+      <w:r>
+        <w:t>Analyze the trend of different categories of crime</w:t>
+      </w:r>
+    </w:p>
+    <w:p>
+      <w:pPr>
+        <w:pStyle w:val="ListParagraph"/>
+        <w:numPr>
+          <w:ilvl w:val="0"/>
+          <w:numId w:val="20"/>
+        </w:numPr>
+        <w:spacing w:after="0" w:line="240" w:lineRule="auto"/>
+        <w:jc w:val="both"/>
+      </w:pPr>
+      <w:r>
+        <w:t>Find the most used weapon in the crime scene</w:t>
+      </w:r>
+    </w:p>
+    <w:p>
+      <w:pPr>
+        <w:pStyle w:val="ListParagraph"/>
+        <w:numPr>
+          <w:ilvl w:val="0"/>
+          <w:numId w:val="20"/>
+        </w:numPr>
+        <w:spacing w:after="0" w:line="240" w:lineRule="auto"/>
+        <w:jc w:val="both"/>
+      </w:pPr>
+      <w:r>
+        <w:t>Identify the areas with less crimes</w:t>
+      </w:r>
+    </w:p>
+    <w:p>
+      <w:pPr>
+        <w:pStyle w:val="ListParagraph"/>
+        <w:numPr>
+          <w:ilvl w:val="0"/>
+          <w:numId w:val="20"/>
+        </w:numPr>
+        <w:spacing w:after="0" w:line="240" w:lineRule="auto"/>
+        <w:jc w:val="both"/>
+      </w:pPr>
+      <w:r>
+        <w:t>Predict the crime rate (for each category of crime)  for the next year</w:t>
+      </w:r>
+    </w:p>
+    <w:p>
+      <w:pPr>
+        <w:spacing w:after="0" w:line="240" w:lineRule="auto"/>
+        <w:ind w:left="720" w:firstLine="720"/>
         <w:jc w:val="both"/>
       </w:pPr>
     </w:p>
@@ -112,180 +383,6 @@
       </w:pPr>
       <w:r>
         <w:t xml:space="preserve">This dataset from </w:t>
-      </w:r>
-      <w:hyperlink r:id="rId5" w:history="1">
-        <w:r>
-          <w:rPr>
-            <w:rStyle w:val="Hyperlink"/>
-          </w:rPr>
-          <w:t>https://catalog.data.gov</w:t>
-        </w:r>
-      </w:hyperlink>
-      <w:r>
-        <w:t xml:space="preserve"> contains the various details about the millions of taxi rides in the year 2015, traveling through the streets of Chicago. Each row in the dataset is a distinct taxi ride </w:t>
-      </w:r>
-      <w:r>
-        <w:t>and has the following information</w:t>
-      </w:r>
-    </w:p>
-    <w:p>
-      <w:pPr>
-        <w:pStyle w:val="ListParagraph"/>
-        <w:numPr>
-          <w:ilvl w:val="0"/>
-          <w:numId w:val="3"/>
-        </w:numPr>
-        <w:spacing w:after="0" w:line="240" w:lineRule="auto"/>
-        <w:jc w:val="both"/>
-      </w:pPr>
-      <w:r>
-        <w:t xml:space="preserve">Which taxi </w:t>
-      </w:r>
-    </w:p>
-    <w:p>
-      <w:pPr>
-        <w:pStyle w:val="ListParagraph"/>
-        <w:numPr>
-          <w:ilvl w:val="0"/>
-          <w:numId w:val="3"/>
-        </w:numPr>
-        <w:spacing w:after="0" w:line="240" w:lineRule="auto"/>
-        <w:jc w:val="both"/>
-      </w:pPr>
-      <w:r>
-        <w:t xml:space="preserve">Trip start and end time </w:t>
-      </w:r>
-    </w:p>
-    <w:p>
-      <w:pPr>
-        <w:pStyle w:val="ListParagraph"/>
-        <w:numPr>
-          <w:ilvl w:val="0"/>
-          <w:numId w:val="3"/>
-        </w:numPr>
-        <w:spacing w:after="0" w:line="240" w:lineRule="auto"/>
-        <w:jc w:val="both"/>
-      </w:pPr>
-      <w:r>
-        <w:t>Length of the trip in time and distance</w:t>
-      </w:r>
-    </w:p>
-    <w:p>
-      <w:pPr>
-        <w:pStyle w:val="ListParagraph"/>
-        <w:numPr>
-          <w:ilvl w:val="0"/>
-          <w:numId w:val="3"/>
-        </w:numPr>
-        <w:spacing w:after="0" w:line="240" w:lineRule="auto"/>
-        <w:jc w:val="both"/>
-      </w:pPr>
-      <w:r>
-        <w:t>Pick up point and destination of the trip</w:t>
-      </w:r>
-    </w:p>
-    <w:p>
-      <w:pPr>
-        <w:pStyle w:val="ListParagraph"/>
-        <w:numPr>
-          <w:ilvl w:val="0"/>
-          <w:numId w:val="3"/>
-        </w:numPr>
-        <w:spacing w:after="0" w:line="240" w:lineRule="auto"/>
-        <w:jc w:val="both"/>
-      </w:pPr>
-      <w:r>
-        <w:t>Cost of the trip</w:t>
-      </w:r>
-    </w:p>
-    <w:p>
-      <w:pPr>
-        <w:pStyle w:val="ListParagraph"/>
-        <w:numPr>
-          <w:ilvl w:val="0"/>
-          <w:numId w:val="3"/>
-        </w:numPr>
-        <w:spacing w:after="0" w:line="240" w:lineRule="auto"/>
-        <w:jc w:val="both"/>
-      </w:pPr>
-      <w:r>
-        <w:t>Type of payment</w:t>
-      </w:r>
-    </w:p>
-    <w:p>
-      <w:pPr>
-        <w:pStyle w:val="ListParagraph"/>
-        <w:numPr>
-          <w:ilvl w:val="0"/>
-          <w:numId w:val="3"/>
-        </w:numPr>
-        <w:spacing w:after="0" w:line="240" w:lineRule="auto"/>
-        <w:jc w:val="both"/>
-      </w:pPr>
-      <w:r>
-        <w:t xml:space="preserve">Taxi company </w:t>
-      </w:r>
-    </w:p>
-    <w:p>
-      <w:pPr>
-        <w:spacing w:after="0" w:line="240" w:lineRule="auto"/>
-        <w:ind w:left="1440"/>
-        <w:jc w:val="both"/>
-        <w:rPr>
-          <w:sz w:val="24"/>
-          <w:szCs w:val="24"/>
-        </w:rPr>
-      </w:pPr>
-      <w:r>
-        <w:t xml:space="preserve">Problem </w:t>
-      </w:r>
-      <w:r>
-        <w:t>Statement:</w:t>
-      </w:r>
-      <w:r>
-        <w:t xml:space="preserve"> </w:t>
-      </w:r>
-      <w:r>
-        <w:t xml:space="preserve">Perform trend analysis on taxi trips based on the metrics like locality, cost, duration, etc. </w:t>
-      </w:r>
-    </w:p>
-    <w:p>
-      <w:pPr>
-        <w:spacing w:after="0" w:line="240" w:lineRule="auto"/>
-        <w:ind w:left="1440"/>
-        <w:jc w:val="both"/>
-      </w:pPr>
-    </w:p>
-    <w:p>
-      <w:pPr>
-        <w:pStyle w:val="ListParagraph"/>
-        <w:numPr>
-          <w:ilvl w:val="0"/>
-          <w:numId w:val="2"/>
-        </w:numPr>
-        <w:spacing w:after="0" w:line="240" w:lineRule="auto"/>
-        <w:jc w:val="both"/>
-        <w:rPr>
-          <w:b/>
-          <w:bCs/>
-        </w:rPr>
-      </w:pPr>
-      <w:r>
-        <w:rPr>
-          <w:b/>
-          <w:bCs/>
-        </w:rPr>
-        <w:t>Traffic collision data</w:t>
-      </w:r>
-    </w:p>
-    <w:p>
-      <w:pPr>
-        <w:spacing w:after="0" w:line="240" w:lineRule="auto"/>
-        <w:ind w:left="1440"/>
-        <w:jc w:val="both"/>
-      </w:pPr>
-      <w:r>
-        <w:t xml:space="preserve">This dataset is from </w:t>
       </w:r>
       <w:hyperlink r:id="rId6" w:history="1">
         <w:r>
@@ -296,99 +393,108 @@
         </w:r>
       </w:hyperlink>
       <w:r>
-        <w:t>, containing the traffic collision incidents happened in Los Angeles from 2010 till Present. It contains the following data</w:t>
-      </w:r>
-    </w:p>
-    <w:p>
-      <w:pPr>
-        <w:pStyle w:val="ListParagraph"/>
-        <w:numPr>
-          <w:ilvl w:val="0"/>
-          <w:numId w:val="10"/>
-        </w:numPr>
-        <w:spacing w:after="0" w:line="240" w:lineRule="auto"/>
-        <w:jc w:val="both"/>
-      </w:pPr>
-      <w:r>
-        <w:t xml:space="preserve">The DR </w:t>
-      </w:r>
-      <w:proofErr w:type="gramStart"/>
-      <w:r>
-        <w:t>number</w:t>
-      </w:r>
-      <w:proofErr w:type="gramEnd"/>
-    </w:p>
-    <w:p>
-      <w:pPr>
-        <w:pStyle w:val="ListParagraph"/>
-        <w:numPr>
-          <w:ilvl w:val="0"/>
-          <w:numId w:val="10"/>
-        </w:numPr>
-        <w:spacing w:after="0" w:line="240" w:lineRule="auto"/>
-        <w:jc w:val="both"/>
-      </w:pPr>
-      <w:r>
-        <w:t>Date and time when the incident happened and reported</w:t>
-      </w:r>
-    </w:p>
-    <w:p>
-      <w:pPr>
-        <w:pStyle w:val="ListParagraph"/>
-        <w:numPr>
-          <w:ilvl w:val="0"/>
-          <w:numId w:val="10"/>
-        </w:numPr>
-        <w:spacing w:after="0" w:line="240" w:lineRule="auto"/>
-        <w:jc w:val="both"/>
-      </w:pPr>
-      <w:r>
-        <w:t>Area it occurred and reported</w:t>
-      </w:r>
-    </w:p>
-    <w:p>
-      <w:pPr>
-        <w:pStyle w:val="ListParagraph"/>
-        <w:numPr>
-          <w:ilvl w:val="0"/>
-          <w:numId w:val="10"/>
-        </w:numPr>
-        <w:spacing w:after="0" w:line="240" w:lineRule="auto"/>
-        <w:jc w:val="both"/>
-      </w:pPr>
-      <w:r>
-        <w:t>Crime codes</w:t>
-      </w:r>
-    </w:p>
-    <w:p>
-      <w:pPr>
-        <w:pStyle w:val="ListParagraph"/>
-        <w:numPr>
-          <w:ilvl w:val="0"/>
-          <w:numId w:val="10"/>
-        </w:numPr>
-        <w:spacing w:after="0" w:line="240" w:lineRule="auto"/>
-        <w:jc w:val="both"/>
-      </w:pPr>
-      <w:r>
-        <w:t>Victim details</w:t>
-      </w:r>
-    </w:p>
-    <w:p>
-      <w:pPr>
-        <w:pStyle w:val="ListParagraph"/>
-        <w:numPr>
-          <w:ilvl w:val="0"/>
-          <w:numId w:val="10"/>
-        </w:numPr>
-        <w:spacing w:after="0" w:line="240" w:lineRule="auto"/>
-        <w:jc w:val="both"/>
-      </w:pPr>
-      <w:r>
-        <w:t xml:space="preserve">Location details </w:t>
-      </w:r>
-      <w:r>
-        <w:t>etc.</w:t>
+        <w:t xml:space="preserve"> contains the various details about the millions of taxi rides in the year 2015, traveling through the streets of Chicago. Each row in the dataset is a distinct taxi ride </w:t>
+      </w:r>
+      <w:r>
+        <w:t>and has the following information</w:t>
+      </w:r>
+    </w:p>
+    <w:p>
+      <w:pPr>
+        <w:pStyle w:val="ListParagraph"/>
+        <w:numPr>
+          <w:ilvl w:val="0"/>
+          <w:numId w:val="3"/>
+        </w:numPr>
+        <w:spacing w:after="0" w:line="240" w:lineRule="auto"/>
+        <w:jc w:val="both"/>
+      </w:pPr>
+      <w:r>
+        <w:t xml:space="preserve">Which taxi </w:t>
+      </w:r>
+    </w:p>
+    <w:p>
+      <w:pPr>
+        <w:pStyle w:val="ListParagraph"/>
+        <w:numPr>
+          <w:ilvl w:val="0"/>
+          <w:numId w:val="3"/>
+        </w:numPr>
+        <w:spacing w:after="0" w:line="240" w:lineRule="auto"/>
+        <w:jc w:val="both"/>
+      </w:pPr>
+      <w:r>
+        <w:t xml:space="preserve">Trip start and end time </w:t>
+      </w:r>
+    </w:p>
+    <w:p>
+      <w:pPr>
+        <w:pStyle w:val="ListParagraph"/>
+        <w:numPr>
+          <w:ilvl w:val="0"/>
+          <w:numId w:val="3"/>
+        </w:numPr>
+        <w:spacing w:after="0" w:line="240" w:lineRule="auto"/>
+        <w:jc w:val="both"/>
+      </w:pPr>
+      <w:r>
+        <w:t>Length of the trip in time and distance</w:t>
+      </w:r>
+    </w:p>
+    <w:p>
+      <w:pPr>
+        <w:pStyle w:val="ListParagraph"/>
+        <w:numPr>
+          <w:ilvl w:val="0"/>
+          <w:numId w:val="3"/>
+        </w:numPr>
+        <w:spacing w:after="0" w:line="240" w:lineRule="auto"/>
+        <w:jc w:val="both"/>
+      </w:pPr>
+      <w:r>
+        <w:t>Pick up point and destination of the trip</w:t>
+      </w:r>
+    </w:p>
+    <w:p>
+      <w:pPr>
+        <w:pStyle w:val="ListParagraph"/>
+        <w:numPr>
+          <w:ilvl w:val="0"/>
+          <w:numId w:val="3"/>
+        </w:numPr>
+        <w:spacing w:after="0" w:line="240" w:lineRule="auto"/>
+        <w:jc w:val="both"/>
+      </w:pPr>
+      <w:r>
+        <w:t>Cost of the trip</w:t>
+      </w:r>
+    </w:p>
+    <w:p>
+      <w:pPr>
+        <w:pStyle w:val="ListParagraph"/>
+        <w:numPr>
+          <w:ilvl w:val="0"/>
+          <w:numId w:val="3"/>
+        </w:numPr>
+        <w:spacing w:after="0" w:line="240" w:lineRule="auto"/>
+        <w:jc w:val="both"/>
+      </w:pPr>
+      <w:r>
+        <w:t>Type of payment</w:t>
+      </w:r>
+    </w:p>
+    <w:p>
+      <w:pPr>
+        <w:pStyle w:val="ListParagraph"/>
+        <w:numPr>
+          <w:ilvl w:val="0"/>
+          <w:numId w:val="3"/>
+        </w:numPr>
+        <w:spacing w:after="0" w:line="240" w:lineRule="auto"/>
+        <w:jc w:val="both"/>
+      </w:pPr>
+      <w:r>
+        <w:t xml:space="preserve">Taxi company </w:t>
       </w:r>
     </w:p>
     <w:p>
@@ -398,18 +504,134 @@
         <w:jc w:val="both"/>
       </w:pPr>
       <w:r>
-        <w:t xml:space="preserve">Problem Statement: </w:t>
-      </w:r>
-      <w:r>
-        <w:t>To identify collision prone</w:t>
-      </w:r>
-      <w:r>
-        <w:t xml:space="preserve"> locations, analyze the different age group involved in collisions, to establish preventive measures for reducing collisions based on the root cause. </w:t>
-      </w:r>
-    </w:p>
-    <w:p>
-      <w:pPr>
-        <w:spacing w:after="0" w:line="240" w:lineRule="auto"/>
+        <w:t xml:space="preserve">Problem </w:t>
+      </w:r>
+      <w:r>
+        <w:t>Statement:</w:t>
+      </w:r>
+      <w:r>
+        <w:t xml:space="preserve"> </w:t>
+      </w:r>
+      <w:r>
+        <w:t>Perform trend analysis on taxi trips based on the metrics like locality, cost, duration</w:t>
+      </w:r>
+      <w:r>
+        <w:t xml:space="preserve"> like </w:t>
+      </w:r>
+    </w:p>
+    <w:p>
+      <w:pPr>
+        <w:pStyle w:val="ListParagraph"/>
+        <w:numPr>
+          <w:ilvl w:val="0"/>
+          <w:numId w:val="14"/>
+        </w:numPr>
+        <w:spacing w:after="0" w:line="240" w:lineRule="auto"/>
+        <w:jc w:val="both"/>
+      </w:pPr>
+      <w:r>
+        <w:t xml:space="preserve">Total </w:t>
+      </w:r>
+      <w:r>
+        <w:t xml:space="preserve">number of </w:t>
+      </w:r>
+      <w:r>
+        <w:t>trips taken per day</w:t>
+      </w:r>
+      <w:r>
+        <w:t xml:space="preserve">, </w:t>
+      </w:r>
+      <w:r>
+        <w:t xml:space="preserve">Total </w:t>
+      </w:r>
+      <w:r>
+        <w:t xml:space="preserve">number of </w:t>
+      </w:r>
+      <w:r>
+        <w:t>trips taken per month</w:t>
+      </w:r>
+    </w:p>
+    <w:p>
+      <w:pPr>
+        <w:pStyle w:val="ListParagraph"/>
+        <w:numPr>
+          <w:ilvl w:val="0"/>
+          <w:numId w:val="14"/>
+        </w:numPr>
+        <w:spacing w:after="0" w:line="240" w:lineRule="auto"/>
+        <w:jc w:val="both"/>
+      </w:pPr>
+      <w:r>
+        <w:t>What are the peak hours for taking a taxi?</w:t>
+      </w:r>
+    </w:p>
+    <w:p>
+      <w:pPr>
+        <w:pStyle w:val="ListParagraph"/>
+        <w:numPr>
+          <w:ilvl w:val="0"/>
+          <w:numId w:val="14"/>
+        </w:numPr>
+        <w:spacing w:after="0" w:line="240" w:lineRule="auto"/>
+        <w:jc w:val="both"/>
+      </w:pPr>
+      <w:r>
+        <w:t>Where does the most pickup and drop off happen?</w:t>
+      </w:r>
+    </w:p>
+    <w:p>
+      <w:pPr>
+        <w:pStyle w:val="ListParagraph"/>
+        <w:numPr>
+          <w:ilvl w:val="0"/>
+          <w:numId w:val="14"/>
+        </w:numPr>
+        <w:spacing w:after="0" w:line="240" w:lineRule="auto"/>
+        <w:jc w:val="both"/>
+      </w:pPr>
+      <w:r>
+        <w:lastRenderedPageBreak/>
+        <w:t xml:space="preserve">Estimate the cost of the trip based </w:t>
+      </w:r>
+      <w:r>
+        <w:t xml:space="preserve">on </w:t>
+      </w:r>
+      <w:r>
+        <w:t>given pick up and drop off location and time</w:t>
+      </w:r>
+    </w:p>
+    <w:p>
+      <w:pPr>
+        <w:pStyle w:val="ListParagraph"/>
+        <w:numPr>
+          <w:ilvl w:val="0"/>
+          <w:numId w:val="14"/>
+        </w:numPr>
+        <w:spacing w:after="0" w:line="240" w:lineRule="auto"/>
+        <w:jc w:val="both"/>
+      </w:pPr>
+      <w:r>
+        <w:t>Predict the trip time based on the historical data</w:t>
+      </w:r>
+    </w:p>
+    <w:p>
+      <w:pPr>
+        <w:pStyle w:val="ListParagraph"/>
+        <w:numPr>
+          <w:ilvl w:val="0"/>
+          <w:numId w:val="14"/>
+        </w:numPr>
+        <w:spacing w:after="0" w:line="240" w:lineRule="auto"/>
+        <w:jc w:val="both"/>
+      </w:pPr>
+      <w:r>
+        <w:t>Determine the average revenue per hour</w:t>
+      </w:r>
+    </w:p>
+    <w:p>
+      <w:pPr>
+        <w:spacing w:after="0" w:line="240" w:lineRule="auto"/>
+        <w:ind w:left="1440"/>
         <w:jc w:val="both"/>
       </w:pPr>
     </w:p>
@@ -432,28 +654,238 @@
           <w:b/>
           <w:bCs/>
         </w:rPr>
-        <w:t>Air Traffic landing statistics</w:t>
-      </w:r>
-    </w:p>
-    <w:p>
-      <w:pPr>
-        <w:spacing w:after="0" w:line="240" w:lineRule="auto"/>
-        <w:ind w:left="720" w:firstLine="720"/>
-        <w:jc w:val="both"/>
-      </w:pPr>
-      <w:r>
-        <w:t xml:space="preserve">The dataset from </w:t>
+        <w:t>Traffic collision data</w:t>
+      </w:r>
+    </w:p>
+    <w:p>
+      <w:pPr>
+        <w:spacing w:after="0" w:line="240" w:lineRule="auto"/>
+        <w:ind w:left="1440"/>
+        <w:jc w:val="both"/>
+      </w:pPr>
+      <w:r>
+        <w:t xml:space="preserve">This dataset is from </w:t>
       </w:r>
       <w:hyperlink r:id="rId7" w:history="1">
         <w:r>
           <w:rPr>
             <w:rStyle w:val="Hyperlink"/>
           </w:rPr>
-          <w:t>https://data.sfgov.org</w:t>
+          <w:t>https://catalog.data.gov</w:t>
         </w:r>
       </w:hyperlink>
       <w:r>
-        <w:t xml:space="preserve"> contains data from San Francisco</w:t>
+        <w:t>, containing the traffic collision incidents happened in Los Angeles from 2010 till Present. It contains the following data</w:t>
+      </w:r>
+    </w:p>
+    <w:p>
+      <w:pPr>
+        <w:pStyle w:val="ListParagraph"/>
+        <w:numPr>
+          <w:ilvl w:val="0"/>
+          <w:numId w:val="10"/>
+        </w:numPr>
+        <w:spacing w:after="0" w:line="240" w:lineRule="auto"/>
+        <w:jc w:val="both"/>
+      </w:pPr>
+      <w:r>
+        <w:t xml:space="preserve">The DR </w:t>
+      </w:r>
+      <w:r>
+        <w:t>numbers</w:t>
+      </w:r>
+    </w:p>
+    <w:p>
+      <w:pPr>
+        <w:pStyle w:val="ListParagraph"/>
+        <w:numPr>
+          <w:ilvl w:val="0"/>
+          <w:numId w:val="10"/>
+        </w:numPr>
+        <w:spacing w:after="0" w:line="240" w:lineRule="auto"/>
+        <w:jc w:val="both"/>
+      </w:pPr>
+      <w:r>
+        <w:t>Date and time when the incident happened and reported</w:t>
+      </w:r>
+    </w:p>
+    <w:p>
+      <w:pPr>
+        <w:pStyle w:val="ListParagraph"/>
+        <w:numPr>
+          <w:ilvl w:val="0"/>
+          <w:numId w:val="10"/>
+        </w:numPr>
+        <w:spacing w:after="0" w:line="240" w:lineRule="auto"/>
+        <w:jc w:val="both"/>
+      </w:pPr>
+      <w:r>
+        <w:t>Area it occurred and reported</w:t>
+      </w:r>
+    </w:p>
+    <w:p>
+      <w:pPr>
+        <w:pStyle w:val="ListParagraph"/>
+        <w:numPr>
+          <w:ilvl w:val="0"/>
+          <w:numId w:val="10"/>
+        </w:numPr>
+        <w:spacing w:after="0" w:line="240" w:lineRule="auto"/>
+        <w:jc w:val="both"/>
+      </w:pPr>
+      <w:r>
+        <w:t>Crime codes</w:t>
+      </w:r>
+      <w:r>
+        <w:t xml:space="preserve"> (Modus Operandi code)</w:t>
+      </w:r>
+    </w:p>
+    <w:p>
+      <w:pPr>
+        <w:pStyle w:val="ListParagraph"/>
+        <w:numPr>
+          <w:ilvl w:val="0"/>
+          <w:numId w:val="10"/>
+        </w:numPr>
+        <w:spacing w:after="0" w:line="240" w:lineRule="auto"/>
+        <w:jc w:val="both"/>
+      </w:pPr>
+      <w:r>
+        <w:t>Victim details</w:t>
+      </w:r>
+    </w:p>
+    <w:p>
+      <w:pPr>
+        <w:pStyle w:val="ListParagraph"/>
+        <w:numPr>
+          <w:ilvl w:val="0"/>
+          <w:numId w:val="10"/>
+        </w:numPr>
+        <w:spacing w:after="0" w:line="240" w:lineRule="auto"/>
+        <w:jc w:val="both"/>
+      </w:pPr>
+      <w:r>
+        <w:t xml:space="preserve">Location details </w:t>
+      </w:r>
+      <w:r>
+        <w:t>etc.</w:t>
+      </w:r>
+    </w:p>
+    <w:p>
+      <w:pPr>
+        <w:spacing w:after="0" w:line="240" w:lineRule="auto"/>
+        <w:ind w:left="1440"/>
+        <w:jc w:val="both"/>
+      </w:pPr>
+      <w:r>
+        <w:t xml:space="preserve">Problem Statement: </w:t>
+      </w:r>
+    </w:p>
+    <w:p>
+      <w:pPr>
+        <w:pStyle w:val="ListParagraph"/>
+        <w:numPr>
+          <w:ilvl w:val="0"/>
+          <w:numId w:val="15"/>
+        </w:numPr>
+        <w:spacing w:after="0" w:line="240" w:lineRule="auto"/>
+        <w:jc w:val="both"/>
+      </w:pPr>
+      <w:r>
+        <w:t>Review the M</w:t>
+      </w:r>
+      <w:r>
+        <w:t>O</w:t>
+      </w:r>
+      <w:r>
+        <w:t xml:space="preserve"> codes </w:t>
+      </w:r>
+      <w:r>
+        <w:t xml:space="preserve">to identify </w:t>
+      </w:r>
+      <w:r>
+        <w:t>various reasons</w:t>
+      </w:r>
+      <w:r>
+        <w:t xml:space="preserve"> for collisions</w:t>
+      </w:r>
+    </w:p>
+    <w:p>
+      <w:pPr>
+        <w:pStyle w:val="ListParagraph"/>
+        <w:numPr>
+          <w:ilvl w:val="0"/>
+          <w:numId w:val="15"/>
+        </w:numPr>
+        <w:spacing w:after="0" w:line="240" w:lineRule="auto"/>
+        <w:jc w:val="both"/>
+      </w:pPr>
+      <w:r>
+        <w:t xml:space="preserve">To identify the locations where most collisions happened based on the type of victim </w:t>
+      </w:r>
+      <w:r>
+        <w:t>and the time of the day</w:t>
+      </w:r>
+    </w:p>
+    <w:p>
+      <w:pPr>
+        <w:pStyle w:val="ListParagraph"/>
+        <w:numPr>
+          <w:ilvl w:val="0"/>
+          <w:numId w:val="15"/>
+        </w:numPr>
+        <w:spacing w:after="0" w:line="240" w:lineRule="auto"/>
+        <w:jc w:val="both"/>
+      </w:pPr>
+      <w:r>
+        <w:t>Collisions happened late nights</w:t>
+      </w:r>
+      <w:r>
+        <w:t>, the reason why and where it happened the most</w:t>
+      </w:r>
+    </w:p>
+    <w:p>
+      <w:pPr>
+        <w:pStyle w:val="ListParagraph"/>
+        <w:numPr>
+          <w:ilvl w:val="0"/>
+          <w:numId w:val="15"/>
+        </w:numPr>
+        <w:spacing w:after="0" w:line="240" w:lineRule="auto"/>
+        <w:jc w:val="both"/>
+      </w:pPr>
+      <w:r>
+        <w:t>Collisions causing major injuries and the type of victim</w:t>
+      </w:r>
+    </w:p>
+    <w:p>
+      <w:pPr>
+        <w:pStyle w:val="ListParagraph"/>
+        <w:spacing w:after="0" w:line="240" w:lineRule="auto"/>
+        <w:ind w:left="2520"/>
+        <w:jc w:val="both"/>
+      </w:pPr>
+    </w:p>
+    <w:p>
+      <w:pPr>
+        <w:pStyle w:val="ListParagraph"/>
+        <w:numPr>
+          <w:ilvl w:val="0"/>
+          <w:numId w:val="2"/>
+        </w:numPr>
+        <w:spacing w:after="0" w:line="240" w:lineRule="auto"/>
+        <w:jc w:val="both"/>
+        <w:rPr>
+          <w:b/>
+          <w:bCs/>
+        </w:rPr>
+      </w:pPr>
+      <w:r>
+        <w:rPr>
+          <w:b/>
+          <w:bCs/>
+        </w:rPr>
+        <w:t>Crime data from 2010 to Present</w:t>
       </w:r>
     </w:p>
     <w:p>
@@ -463,7 +895,30 @@
         <w:jc w:val="both"/>
       </w:pPr>
       <w:r>
-        <w:t xml:space="preserve">International airport. </w:t>
+        <w:t xml:space="preserve">The dataset from </w:t>
+      </w:r>
+      <w:hyperlink r:id="rId8" w:history="1">
+        <w:r>
+          <w:rPr>
+            <w:rStyle w:val="Hyperlink"/>
+          </w:rPr>
+          <w:t>https://data.lacity.org</w:t>
+        </w:r>
+      </w:hyperlink>
+      <w:r>
+        <w:t xml:space="preserve"> contains </w:t>
+      </w:r>
+      <w:r>
+        <w:t>original crime reports in the city of Los Angeles dating back to 2010</w:t>
+      </w:r>
+      <w:r>
+        <w:t>.</w:t>
+      </w:r>
+      <w:r>
+        <w:t xml:space="preserve"> Each row is an incident which contains the following data.</w:t>
+      </w:r>
+      <w:r>
+        <w:t xml:space="preserve"> </w:t>
       </w:r>
     </w:p>
     <w:p>
@@ -477,7 +932,7 @@
         <w:jc w:val="both"/>
       </w:pPr>
       <w:r>
-        <w:t>Passenger dataset</w:t>
+        <w:t>Date/Time of incident</w:t>
       </w:r>
     </w:p>
     <w:p>
@@ -491,7 +946,7 @@
         <w:jc w:val="both"/>
       </w:pPr>
       <w:r>
-        <w:t>Cargo dataset</w:t>
+        <w:t>Area Name</w:t>
       </w:r>
     </w:p>
     <w:p>
@@ -505,7 +960,49 @@
         <w:jc w:val="both"/>
       </w:pPr>
       <w:r>
-        <w:t>Aircraft landing dataset</w:t>
+        <w:t>Crime code/description</w:t>
+      </w:r>
+    </w:p>
+    <w:p>
+      <w:pPr>
+        <w:pStyle w:val="ListParagraph"/>
+        <w:numPr>
+          <w:ilvl w:val="0"/>
+          <w:numId w:val="11"/>
+        </w:numPr>
+        <w:spacing w:after="0" w:line="240" w:lineRule="auto"/>
+        <w:jc w:val="both"/>
+      </w:pPr>
+      <w:r>
+        <w:t>Victim details</w:t>
+      </w:r>
+    </w:p>
+    <w:p>
+      <w:pPr>
+        <w:pStyle w:val="ListParagraph"/>
+        <w:numPr>
+          <w:ilvl w:val="0"/>
+          <w:numId w:val="11"/>
+        </w:numPr>
+        <w:spacing w:after="0" w:line="240" w:lineRule="auto"/>
+        <w:jc w:val="both"/>
+      </w:pPr>
+      <w:r>
+        <w:t>Premise details</w:t>
+      </w:r>
+    </w:p>
+    <w:p>
+      <w:pPr>
+        <w:pStyle w:val="ListParagraph"/>
+        <w:numPr>
+          <w:ilvl w:val="0"/>
+          <w:numId w:val="11"/>
+        </w:numPr>
+        <w:spacing w:after="0" w:line="240" w:lineRule="auto"/>
+        <w:jc w:val="both"/>
+      </w:pPr>
+      <w:r>
+        <w:t>Weapon details, etc.</w:t>
       </w:r>
     </w:p>
     <w:p>
@@ -515,7 +1012,21 @@
         <w:jc w:val="both"/>
       </w:pPr>
       <w:r>
-        <w:t>Problem Statement: Perform comparative analysis on air traffic trend.</w:t>
+        <w:t xml:space="preserve">Problem Statement: </w:t>
+      </w:r>
+    </w:p>
+    <w:p>
+      <w:pPr>
+        <w:pStyle w:val="ListParagraph"/>
+        <w:numPr>
+          <w:ilvl w:val="0"/>
+          <w:numId w:val="16"/>
+        </w:numPr>
+        <w:spacing w:after="0" w:line="240" w:lineRule="auto"/>
+        <w:jc w:val="both"/>
+      </w:pPr>
+      <w:r>
+        <w:t>Predict the date when next crime will happen in different areas of city and its probability</w:t>
       </w:r>
     </w:p>
     <w:sectPr>
@@ -531,6 +1042,119 @@
 <file path=word/numbering.xml><?xml version="1.0" encoding="utf-8"?>
 <w:numbering xmlns:wpc="http://schemas.microsoft.com/office/word/2010/wordprocessingCanvas" xmlns:cx="http://schemas.microsoft.com/office/drawing/2014/chartex" xmlns:cx1="http://schemas.microsoft.com/office/drawing/2015/9/8/chartex" xmlns:cx2="http://schemas.microsoft.com/office/drawing/2015/10/21/chartex" xmlns:cx3="http://schemas.microsoft.com/office/drawing/2016/5/9/chartex" xmlns:cx4="http://schemas.microsoft.com/office/drawing/2016/5/10/chartex" xmlns:cx5="http://schemas.microsoft.com/office/drawing/2016/5/11/chartex" xmlns:cx6="http://schemas.microsoft.com/office/drawing/2016/5/12/chartex" xmlns:cx7="http://schemas.microsoft.com/office/drawing/2016/5/13/chartex" xmlns:cx8="http://schemas.microsoft.com/office/drawing/2016/5/14/chartex" xmlns:mc="http://schemas.openxmlformats.org/markup-compatibility/2006" xmlns:aink="http://schemas.microsoft.com/office/drawing/2016/ink" xmlns:am3d="http://schemas.microsoft.com/office/drawing/2017/model3d" xmlns:o="urn:schemas-microsoft-com:office:office" xmlns:r="http://schemas.openxmlformats.org/officeDocument/2006/relationships" xmlns:m="http://schemas.openxmlformats.org/officeDocument/2006/math" xmlns:v="urn:schemas-microsoft-com:vml" xmlns:wp14="http://schemas.microsoft.com/office/word/2010/wordprocessingDrawing" xmlns:wp="http://schemas.openxmlformats.org/drawingml/2006/wordprocessingDrawing" xmlns:w10="urn:schemas-microsoft-com:office:word" xmlns:w="http://schemas.openxmlformats.org/wordprocessingml/2006/main" xmlns:w14="http://schemas.microsoft.com/office/word/2010/wordml" xmlns:w15="http://schemas.microsoft.com/office/word/2012/wordml" xmlns:w16cid="http://schemas.microsoft.com/office/word/2016/wordml/cid" xmlns:w16se="http://schemas.microsoft.com/office/word/2015/wordml/symex" xmlns:wpg="http://schemas.microsoft.com/office/word/2010/wordprocessingGroup" xmlns:wpi="http://schemas.microsoft.com/office/word/2010/wordprocessingInk" xmlns:wne="http://schemas.microsoft.com/office/word/2006/wordml" xmlns:wps="http://schemas.microsoft.com/office/word/2010/wordprocessingShape" mc:Ignorable="w14 w15 w16se w16cid wp14">
   <w:abstractNum w:abstractNumId="0" w15:restartNumberingAfterBreak="0">
+    <w:nsid w:val="108C71F7"/>
+    <w:multiLevelType w:val="hybridMultilevel"/>
+    <w:tmpl w:val="B91CD692"/>
+    <w:lvl w:ilvl="0" w:tplc="04090001">
+      <w:start w:val="1"/>
+      <w:numFmt w:val="bullet"/>
+      <w:lvlText w:val=""/>
+      <w:lvlJc w:val="left"/>
+      <w:pPr>
+        <w:ind w:left="3600" w:hanging="360"/>
+      </w:pPr>
+      <w:rPr>
+        <w:rFonts w:ascii="Symbol" w:hAnsi="Symbol" w:hint="default"/>
+      </w:rPr>
+    </w:lvl>
+    <w:lvl w:ilvl="1" w:tplc="04090003" w:tentative="1">
+      <w:start w:val="1"/>
+      <w:numFmt w:val="bullet"/>
+      <w:lvlText w:val="o"/>
+      <w:lvlJc w:val="left"/>
+      <w:pPr>
+        <w:ind w:left="4320" w:hanging="360"/>
+      </w:pPr>
+      <w:rPr>
+        <w:rFonts w:ascii="Courier New" w:hAnsi="Courier New" w:cs="Courier New" w:hint="default"/>
+      </w:rPr>
+    </w:lvl>
+    <w:lvl w:ilvl="2" w:tplc="04090005" w:tentative="1">
+      <w:start w:val="1"/>
+      <w:numFmt w:val="bullet"/>
+      <w:lvlText w:val=""/>
+      <w:lvlJc w:val="left"/>
+      <w:pPr>
+        <w:ind w:left="5040" w:hanging="360"/>
+      </w:pPr>
+      <w:rPr>
+        <w:rFonts w:ascii="Wingdings" w:hAnsi="Wingdings" w:hint="default"/>
+      </w:rPr>
+    </w:lvl>
+    <w:lvl w:ilvl="3" w:tplc="04090001" w:tentative="1">
+      <w:start w:val="1"/>
+      <w:numFmt w:val="bullet"/>
+      <w:lvlText w:val=""/>
+      <w:lvlJc w:val="left"/>
+      <w:pPr>
+        <w:ind w:left="5760" w:hanging="360"/>
+      </w:pPr>
+      <w:rPr>
+        <w:rFonts w:ascii="Symbol" w:hAnsi="Symbol" w:hint="default"/>
+      </w:rPr>
+    </w:lvl>
+    <w:lvl w:ilvl="4" w:tplc="04090003" w:tentative="1">
+      <w:start w:val="1"/>
+      <w:numFmt w:val="bullet"/>
+      <w:lvlText w:val="o"/>
+      <w:lvlJc w:val="left"/>
+      <w:pPr>
+        <w:ind w:left="6480" w:hanging="360"/>
+      </w:pPr>
+      <w:rPr>
+        <w:rFonts w:ascii="Courier New" w:hAnsi="Courier New" w:cs="Courier New" w:hint="default"/>
+      </w:rPr>
+    </w:lvl>
+    <w:lvl w:ilvl="5" w:tplc="04090005" w:tentative="1">
+      <w:start w:val="1"/>
+      <w:numFmt w:val="bullet"/>
+      <w:lvlText w:val=""/>
+      <w:lvlJc w:val="left"/>
+      <w:pPr>
+        <w:ind w:left="7200" w:hanging="360"/>
+      </w:pPr>
+      <w:rPr>
+        <w:rFonts w:ascii="Wingdings" w:hAnsi="Wingdings" w:hint="default"/>
+      </w:rPr>
+    </w:lvl>
+    <w:lvl w:ilvl="6" w:tplc="04090001" w:tentative="1">
+      <w:start w:val="1"/>
+      <w:numFmt w:val="bullet"/>
+      <w:lvlText w:val=""/>
+      <w:lvlJc w:val="left"/>
+      <w:pPr>
+        <w:ind w:left="7920" w:hanging="360"/>
+      </w:pPr>
+      <w:rPr>
+        <w:rFonts w:ascii="Symbol" w:hAnsi="Symbol" w:hint="default"/>
+      </w:rPr>
+    </w:lvl>
+    <w:lvl w:ilvl="7" w:tplc="04090003" w:tentative="1">
+      <w:start w:val="1"/>
+      <w:numFmt w:val="bullet"/>
+      <w:lvlText w:val="o"/>
+      <w:lvlJc w:val="left"/>
+      <w:pPr>
+        <w:ind w:left="8640" w:hanging="360"/>
+      </w:pPr>
+      <w:rPr>
+        <w:rFonts w:ascii="Courier New" w:hAnsi="Courier New" w:cs="Courier New" w:hint="default"/>
+      </w:rPr>
+    </w:lvl>
+    <w:lvl w:ilvl="8" w:tplc="04090005" w:tentative="1">
+      <w:start w:val="1"/>
+      <w:numFmt w:val="bullet"/>
+      <w:lvlText w:val=""/>
+      <w:lvlJc w:val="left"/>
+      <w:pPr>
+        <w:ind w:left="9360" w:hanging="360"/>
+      </w:pPr>
+      <w:rPr>
+        <w:rFonts w:ascii="Wingdings" w:hAnsi="Wingdings" w:hint="default"/>
+      </w:rPr>
+    </w:lvl>
+  </w:abstractNum>
+  <w:abstractNum w:abstractNumId="1" w15:restartNumberingAfterBreak="0">
     <w:nsid w:val="13F24E24"/>
     <w:multiLevelType w:val="hybridMultilevel"/>
     <w:tmpl w:val="1FCC3B94"/>
@@ -643,7 +1267,7 @@
       </w:rPr>
     </w:lvl>
   </w:abstractNum>
-  <w:abstractNum w:abstractNumId="1" w15:restartNumberingAfterBreak="0">
+  <w:abstractNum w:abstractNumId="2" w15:restartNumberingAfterBreak="0">
     <w:nsid w:val="15AA3C62"/>
     <w:multiLevelType w:val="hybridMultilevel"/>
     <w:tmpl w:val="86864F84"/>
@@ -756,7 +1380,7 @@
       </w:rPr>
     </w:lvl>
   </w:abstractNum>
-  <w:abstractNum w:abstractNumId="2" w15:restartNumberingAfterBreak="0">
+  <w:abstractNum w:abstractNumId="3" w15:restartNumberingAfterBreak="0">
     <w:nsid w:val="1C0803D3"/>
     <w:multiLevelType w:val="hybridMultilevel"/>
     <w:tmpl w:val="DDD0EEEA"/>
@@ -869,7 +1493,7 @@
       </w:rPr>
     </w:lvl>
   </w:abstractNum>
-  <w:abstractNum w:abstractNumId="3" w15:restartNumberingAfterBreak="0">
+  <w:abstractNum w:abstractNumId="4" w15:restartNumberingAfterBreak="0">
     <w:nsid w:val="1E666F81"/>
     <w:multiLevelType w:val="hybridMultilevel"/>
     <w:tmpl w:val="1040EBCA"/>
@@ -885,7 +1509,7 @@
         <w:rFonts w:hint="default"/>
       </w:rPr>
     </w:lvl>
-    <w:lvl w:ilvl="1" w:tplc="04090019" w:tentative="1">
+    <w:lvl w:ilvl="1" w:tplc="04090019">
       <w:start w:val="1"/>
       <w:numFmt w:val="lowerLetter"/>
       <w:lvlText w:val="%2."/>
@@ -958,7 +1582,209 @@
       </w:pPr>
     </w:lvl>
   </w:abstractNum>
-  <w:abstractNum w:abstractNumId="4" w15:restartNumberingAfterBreak="0">
+  <w:abstractNum w:abstractNumId="5" w15:restartNumberingAfterBreak="0">
+    <w:nsid w:val="27E0783C"/>
+    <w:multiLevelType w:val="hybridMultilevel"/>
+    <w:tmpl w:val="AC18A54E"/>
+    <w:lvl w:ilvl="0" w:tplc="0409000B">
+      <w:start w:val="1"/>
+      <w:numFmt w:val="bullet"/>
+      <w:lvlText w:val=""/>
+      <w:lvlJc w:val="left"/>
+      <w:pPr>
+        <w:ind w:left="2880" w:hanging="360"/>
+      </w:pPr>
+      <w:rPr>
+        <w:rFonts w:ascii="Wingdings" w:hAnsi="Wingdings" w:hint="default"/>
+      </w:rPr>
+    </w:lvl>
+    <w:lvl w:ilvl="1" w:tplc="04090019" w:tentative="1">
+      <w:start w:val="1"/>
+      <w:numFmt w:val="lowerLetter"/>
+      <w:lvlText w:val="%2."/>
+      <w:lvlJc w:val="left"/>
+      <w:pPr>
+        <w:ind w:left="3600" w:hanging="360"/>
+      </w:pPr>
+    </w:lvl>
+    <w:lvl w:ilvl="2" w:tplc="0409001B" w:tentative="1">
+      <w:start w:val="1"/>
+      <w:numFmt w:val="lowerRoman"/>
+      <w:lvlText w:val="%3."/>
+      <w:lvlJc w:val="right"/>
+      <w:pPr>
+        <w:ind w:left="4320" w:hanging="180"/>
+      </w:pPr>
+    </w:lvl>
+    <w:lvl w:ilvl="3" w:tplc="0409000F" w:tentative="1">
+      <w:start w:val="1"/>
+      <w:numFmt w:val="decimal"/>
+      <w:lvlText w:val="%4."/>
+      <w:lvlJc w:val="left"/>
+      <w:pPr>
+        <w:ind w:left="5040" w:hanging="360"/>
+      </w:pPr>
+    </w:lvl>
+    <w:lvl w:ilvl="4" w:tplc="04090019" w:tentative="1">
+      <w:start w:val="1"/>
+      <w:numFmt w:val="lowerLetter"/>
+      <w:lvlText w:val="%5."/>
+      <w:lvlJc w:val="left"/>
+      <w:pPr>
+        <w:ind w:left="5760" w:hanging="360"/>
+      </w:pPr>
+    </w:lvl>
+    <w:lvl w:ilvl="5" w:tplc="0409001B" w:tentative="1">
+      <w:start w:val="1"/>
+      <w:numFmt w:val="lowerRoman"/>
+      <w:lvlText w:val="%6."/>
+      <w:lvlJc w:val="right"/>
+      <w:pPr>
+        <w:ind w:left="6480" w:hanging="180"/>
+      </w:pPr>
+    </w:lvl>
+    <w:lvl w:ilvl="6" w:tplc="0409000F" w:tentative="1">
+      <w:start w:val="1"/>
+      <w:numFmt w:val="decimal"/>
+      <w:lvlText w:val="%7."/>
+      <w:lvlJc w:val="left"/>
+      <w:pPr>
+        <w:ind w:left="7200" w:hanging="360"/>
+      </w:pPr>
+    </w:lvl>
+    <w:lvl w:ilvl="7" w:tplc="04090019" w:tentative="1">
+      <w:start w:val="1"/>
+      <w:numFmt w:val="lowerLetter"/>
+      <w:lvlText w:val="%8."/>
+      <w:lvlJc w:val="left"/>
+      <w:pPr>
+        <w:ind w:left="7920" w:hanging="360"/>
+      </w:pPr>
+    </w:lvl>
+    <w:lvl w:ilvl="8" w:tplc="0409001B" w:tentative="1">
+      <w:start w:val="1"/>
+      <w:numFmt w:val="lowerRoman"/>
+      <w:lvlText w:val="%9."/>
+      <w:lvlJc w:val="right"/>
+      <w:pPr>
+        <w:ind w:left="8640" w:hanging="180"/>
+      </w:pPr>
+    </w:lvl>
+  </w:abstractNum>
+  <w:abstractNum w:abstractNumId="6" w15:restartNumberingAfterBreak="0">
+    <w:nsid w:val="2AFF2BA9"/>
+    <w:multiLevelType w:val="hybridMultilevel"/>
+    <w:tmpl w:val="57B41BEE"/>
+    <w:lvl w:ilvl="0" w:tplc="04090001">
+      <w:start w:val="1"/>
+      <w:numFmt w:val="bullet"/>
+      <w:lvlText w:val=""/>
+      <w:lvlJc w:val="left"/>
+      <w:pPr>
+        <w:ind w:left="2880" w:hanging="360"/>
+      </w:pPr>
+      <w:rPr>
+        <w:rFonts w:ascii="Symbol" w:hAnsi="Symbol" w:hint="default"/>
+      </w:rPr>
+    </w:lvl>
+    <w:lvl w:ilvl="1" w:tplc="04090003" w:tentative="1">
+      <w:start w:val="1"/>
+      <w:numFmt w:val="bullet"/>
+      <w:lvlText w:val="o"/>
+      <w:lvlJc w:val="left"/>
+      <w:pPr>
+        <w:ind w:left="3600" w:hanging="360"/>
+      </w:pPr>
+      <w:rPr>
+        <w:rFonts w:ascii="Courier New" w:hAnsi="Courier New" w:cs="Courier New" w:hint="default"/>
+      </w:rPr>
+    </w:lvl>
+    <w:lvl w:ilvl="2" w:tplc="04090005" w:tentative="1">
+      <w:start w:val="1"/>
+      <w:numFmt w:val="bullet"/>
+      <w:lvlText w:val=""/>
+      <w:lvlJc w:val="left"/>
+      <w:pPr>
+        <w:ind w:left="4320" w:hanging="360"/>
+      </w:pPr>
+      <w:rPr>
+        <w:rFonts w:ascii="Wingdings" w:hAnsi="Wingdings" w:hint="default"/>
+      </w:rPr>
+    </w:lvl>
+    <w:lvl w:ilvl="3" w:tplc="04090001" w:tentative="1">
+      <w:start w:val="1"/>
+      <w:numFmt w:val="bullet"/>
+      <w:lvlText w:val=""/>
+      <w:lvlJc w:val="left"/>
+      <w:pPr>
+        <w:ind w:left="5040" w:hanging="360"/>
+      </w:pPr>
+      <w:rPr>
+        <w:rFonts w:ascii="Symbol" w:hAnsi="Symbol" w:hint="default"/>
+      </w:rPr>
+    </w:lvl>
+    <w:lvl w:ilvl="4" w:tplc="04090003" w:tentative="1">
+      <w:start w:val="1"/>
+      <w:numFmt w:val="bullet"/>
+      <w:lvlText w:val="o"/>
+      <w:lvlJc w:val="left"/>
+      <w:pPr>
+        <w:ind w:left="5760" w:hanging="360"/>
+      </w:pPr>
+      <w:rPr>
+        <w:rFonts w:ascii="Courier New" w:hAnsi="Courier New" w:cs="Courier New" w:hint="default"/>
+      </w:rPr>
+    </w:lvl>
+    <w:lvl w:ilvl="5" w:tplc="04090005" w:tentative="1">
+      <w:start w:val="1"/>
+      <w:numFmt w:val="bullet"/>
+      <w:lvlText w:val=""/>
+      <w:lvlJc w:val="left"/>
+      <w:pPr>
+        <w:ind w:left="6480" w:hanging="360"/>
+      </w:pPr>
+      <w:rPr>
+        <w:rFonts w:ascii="Wingdings" w:hAnsi="Wingdings" w:hint="default"/>
+      </w:rPr>
+    </w:lvl>
+    <w:lvl w:ilvl="6" w:tplc="04090001" w:tentative="1">
+      <w:start w:val="1"/>
+      <w:numFmt w:val="bullet"/>
+      <w:lvlText w:val=""/>
+      <w:lvlJc w:val="left"/>
+      <w:pPr>
+        <w:ind w:left="7200" w:hanging="360"/>
+      </w:pPr>
+      <w:rPr>
+        <w:rFonts w:ascii="Symbol" w:hAnsi="Symbol" w:hint="default"/>
+      </w:rPr>
+    </w:lvl>
+    <w:lvl w:ilvl="7" w:tplc="04090003" w:tentative="1">
+      <w:start w:val="1"/>
+      <w:numFmt w:val="bullet"/>
+      <w:lvlText w:val="o"/>
+      <w:lvlJc w:val="left"/>
+      <w:pPr>
+        <w:ind w:left="7920" w:hanging="360"/>
+      </w:pPr>
+      <w:rPr>
+        <w:rFonts w:ascii="Courier New" w:hAnsi="Courier New" w:cs="Courier New" w:hint="default"/>
+      </w:rPr>
+    </w:lvl>
+    <w:lvl w:ilvl="8" w:tplc="04090005" w:tentative="1">
+      <w:start w:val="1"/>
+      <w:numFmt w:val="bullet"/>
+      <w:lvlText w:val=""/>
+      <w:lvlJc w:val="left"/>
+      <w:pPr>
+        <w:ind w:left="8640" w:hanging="360"/>
+      </w:pPr>
+      <w:rPr>
+        <w:rFonts w:ascii="Wingdings" w:hAnsi="Wingdings" w:hint="default"/>
+      </w:rPr>
+    </w:lvl>
+  </w:abstractNum>
+  <w:abstractNum w:abstractNumId="7" w15:restartNumberingAfterBreak="0">
     <w:nsid w:val="37796CD6"/>
     <w:multiLevelType w:val="hybridMultilevel"/>
     <w:tmpl w:val="217E67B2"/>
@@ -1071,7 +1897,7 @@
       </w:rPr>
     </w:lvl>
   </w:abstractNum>
-  <w:abstractNum w:abstractNumId="5" w15:restartNumberingAfterBreak="0">
+  <w:abstractNum w:abstractNumId="8" w15:restartNumberingAfterBreak="0">
     <w:nsid w:val="392A4D99"/>
     <w:multiLevelType w:val="hybridMultilevel"/>
     <w:tmpl w:val="7A020CAC"/>
@@ -1184,7 +2010,120 @@
       </w:rPr>
     </w:lvl>
   </w:abstractNum>
-  <w:abstractNum w:abstractNumId="6" w15:restartNumberingAfterBreak="0">
+  <w:abstractNum w:abstractNumId="9" w15:restartNumberingAfterBreak="0">
+    <w:nsid w:val="42127952"/>
+    <w:multiLevelType w:val="hybridMultilevel"/>
+    <w:tmpl w:val="3F8C6FA4"/>
+    <w:lvl w:ilvl="0" w:tplc="0409000B">
+      <w:start w:val="1"/>
+      <w:numFmt w:val="bullet"/>
+      <w:lvlText w:val=""/>
+      <w:lvlJc w:val="left"/>
+      <w:pPr>
+        <w:ind w:left="2160" w:hanging="360"/>
+      </w:pPr>
+      <w:rPr>
+        <w:rFonts w:ascii="Wingdings" w:hAnsi="Wingdings" w:hint="default"/>
+      </w:rPr>
+    </w:lvl>
+    <w:lvl w:ilvl="1" w:tplc="04090003" w:tentative="1">
+      <w:start w:val="1"/>
+      <w:numFmt w:val="bullet"/>
+      <w:lvlText w:val="o"/>
+      <w:lvlJc w:val="left"/>
+      <w:pPr>
+        <w:ind w:left="2880" w:hanging="360"/>
+      </w:pPr>
+      <w:rPr>
+        <w:rFonts w:ascii="Courier New" w:hAnsi="Courier New" w:cs="Courier New" w:hint="default"/>
+      </w:rPr>
+    </w:lvl>
+    <w:lvl w:ilvl="2" w:tplc="04090005" w:tentative="1">
+      <w:start w:val="1"/>
+      <w:numFmt w:val="bullet"/>
+      <w:lvlText w:val=""/>
+      <w:lvlJc w:val="left"/>
+      <w:pPr>
+        <w:ind w:left="3600" w:hanging="360"/>
+      </w:pPr>
+      <w:rPr>
+        <w:rFonts w:ascii="Wingdings" w:hAnsi="Wingdings" w:hint="default"/>
+      </w:rPr>
+    </w:lvl>
+    <w:lvl w:ilvl="3" w:tplc="04090001" w:tentative="1">
+      <w:start w:val="1"/>
+      <w:numFmt w:val="bullet"/>
+      <w:lvlText w:val=""/>
+      <w:lvlJc w:val="left"/>
+      <w:pPr>
+        <w:ind w:left="4320" w:hanging="360"/>
+      </w:pPr>
+      <w:rPr>
+        <w:rFonts w:ascii="Symbol" w:hAnsi="Symbol" w:hint="default"/>
+      </w:rPr>
+    </w:lvl>
+    <w:lvl w:ilvl="4" w:tplc="04090003" w:tentative="1">
+      <w:start w:val="1"/>
+      <w:numFmt w:val="bullet"/>
+      <w:lvlText w:val="o"/>
+      <w:lvlJc w:val="left"/>
+      <w:pPr>
+        <w:ind w:left="5040" w:hanging="360"/>
+      </w:pPr>
+      <w:rPr>
+        <w:rFonts w:ascii="Courier New" w:hAnsi="Courier New" w:cs="Courier New" w:hint="default"/>
+      </w:rPr>
+    </w:lvl>
+    <w:lvl w:ilvl="5" w:tplc="04090005" w:tentative="1">
+      <w:start w:val="1"/>
+      <w:numFmt w:val="bullet"/>
+      <w:lvlText w:val=""/>
+      <w:lvlJc w:val="left"/>
+      <w:pPr>
+        <w:ind w:left="5760" w:hanging="360"/>
+      </w:pPr>
+      <w:rPr>
+        <w:rFonts w:ascii="Wingdings" w:hAnsi="Wingdings" w:hint="default"/>
+      </w:rPr>
+    </w:lvl>
+    <w:lvl w:ilvl="6" w:tplc="04090001" w:tentative="1">
+      <w:start w:val="1"/>
+      <w:numFmt w:val="bullet"/>
+      <w:lvlText w:val=""/>
+      <w:lvlJc w:val="left"/>
+      <w:pPr>
+        <w:ind w:left="6480" w:hanging="360"/>
+      </w:pPr>
+      <w:rPr>
+        <w:rFonts w:ascii="Symbol" w:hAnsi="Symbol" w:hint="default"/>
+      </w:rPr>
+    </w:lvl>
+    <w:lvl w:ilvl="7" w:tplc="04090003" w:tentative="1">
+      <w:start w:val="1"/>
+      <w:numFmt w:val="bullet"/>
+      <w:lvlText w:val="o"/>
+      <w:lvlJc w:val="left"/>
+      <w:pPr>
+        <w:ind w:left="7200" w:hanging="360"/>
+      </w:pPr>
+      <w:rPr>
+        <w:rFonts w:ascii="Courier New" w:hAnsi="Courier New" w:cs="Courier New" w:hint="default"/>
+      </w:rPr>
+    </w:lvl>
+    <w:lvl w:ilvl="8" w:tplc="04090005" w:tentative="1">
+      <w:start w:val="1"/>
+      <w:numFmt w:val="bullet"/>
+      <w:lvlText w:val=""/>
+      <w:lvlJc w:val="left"/>
+      <w:pPr>
+        <w:ind w:left="7920" w:hanging="360"/>
+      </w:pPr>
+      <w:rPr>
+        <w:rFonts w:ascii="Wingdings" w:hAnsi="Wingdings" w:hint="default"/>
+      </w:rPr>
+    </w:lvl>
+  </w:abstractNum>
+  <w:abstractNum w:abstractNumId="10" w15:restartNumberingAfterBreak="0">
     <w:nsid w:val="43486BAB"/>
     <w:multiLevelType w:val="hybridMultilevel"/>
     <w:tmpl w:val="AC0A978A"/>
@@ -1297,7 +2236,7 @@
       </w:rPr>
     </w:lvl>
   </w:abstractNum>
-  <w:abstractNum w:abstractNumId="7" w15:restartNumberingAfterBreak="0">
+  <w:abstractNum w:abstractNumId="11" w15:restartNumberingAfterBreak="0">
     <w:nsid w:val="49905181"/>
     <w:multiLevelType w:val="multilevel"/>
     <w:tmpl w:val="2D407A12"/>
@@ -1446,7 +2385,233 @@
       </w:rPr>
     </w:lvl>
   </w:abstractNum>
-  <w:abstractNum w:abstractNumId="8" w15:restartNumberingAfterBreak="0">
+  <w:abstractNum w:abstractNumId="12" w15:restartNumberingAfterBreak="0">
+    <w:nsid w:val="507B3211"/>
+    <w:multiLevelType w:val="hybridMultilevel"/>
+    <w:tmpl w:val="033EB160"/>
+    <w:lvl w:ilvl="0" w:tplc="0409000B">
+      <w:start w:val="1"/>
+      <w:numFmt w:val="bullet"/>
+      <w:lvlText w:val=""/>
+      <w:lvlJc w:val="left"/>
+      <w:pPr>
+        <w:ind w:left="2880" w:hanging="360"/>
+      </w:pPr>
+      <w:rPr>
+        <w:rFonts w:ascii="Wingdings" w:hAnsi="Wingdings" w:hint="default"/>
+      </w:rPr>
+    </w:lvl>
+    <w:lvl w:ilvl="1" w:tplc="04090003" w:tentative="1">
+      <w:start w:val="1"/>
+      <w:numFmt w:val="bullet"/>
+      <w:lvlText w:val="o"/>
+      <w:lvlJc w:val="left"/>
+      <w:pPr>
+        <w:ind w:left="3600" w:hanging="360"/>
+      </w:pPr>
+      <w:rPr>
+        <w:rFonts w:ascii="Courier New" w:hAnsi="Courier New" w:cs="Courier New" w:hint="default"/>
+      </w:rPr>
+    </w:lvl>
+    <w:lvl w:ilvl="2" w:tplc="04090005" w:tentative="1">
+      <w:start w:val="1"/>
+      <w:numFmt w:val="bullet"/>
+      <w:lvlText w:val=""/>
+      <w:lvlJc w:val="left"/>
+      <w:pPr>
+        <w:ind w:left="4320" w:hanging="360"/>
+      </w:pPr>
+      <w:rPr>
+        <w:rFonts w:ascii="Wingdings" w:hAnsi="Wingdings" w:hint="default"/>
+      </w:rPr>
+    </w:lvl>
+    <w:lvl w:ilvl="3" w:tplc="04090001" w:tentative="1">
+      <w:start w:val="1"/>
+      <w:numFmt w:val="bullet"/>
+      <w:lvlText w:val=""/>
+      <w:lvlJc w:val="left"/>
+      <w:pPr>
+        <w:ind w:left="5040" w:hanging="360"/>
+      </w:pPr>
+      <w:rPr>
+        <w:rFonts w:ascii="Symbol" w:hAnsi="Symbol" w:hint="default"/>
+      </w:rPr>
+    </w:lvl>
+    <w:lvl w:ilvl="4" w:tplc="04090003" w:tentative="1">
+      <w:start w:val="1"/>
+      <w:numFmt w:val="bullet"/>
+      <w:lvlText w:val="o"/>
+      <w:lvlJc w:val="left"/>
+      <w:pPr>
+        <w:ind w:left="5760" w:hanging="360"/>
+      </w:pPr>
+      <w:rPr>
+        <w:rFonts w:ascii="Courier New" w:hAnsi="Courier New" w:cs="Courier New" w:hint="default"/>
+      </w:rPr>
+    </w:lvl>
+    <w:lvl w:ilvl="5" w:tplc="04090005" w:tentative="1">
+      <w:start w:val="1"/>
+      <w:numFmt w:val="bullet"/>
+      <w:lvlText w:val=""/>
+      <w:lvlJc w:val="left"/>
+      <w:pPr>
+        <w:ind w:left="6480" w:hanging="360"/>
+      </w:pPr>
+      <w:rPr>
+        <w:rFonts w:ascii="Wingdings" w:hAnsi="Wingdings" w:hint="default"/>
+      </w:rPr>
+    </w:lvl>
+    <w:lvl w:ilvl="6" w:tplc="04090001" w:tentative="1">
+      <w:start w:val="1"/>
+      <w:numFmt w:val="bullet"/>
+      <w:lvlText w:val=""/>
+      <w:lvlJc w:val="left"/>
+      <w:pPr>
+        <w:ind w:left="7200" w:hanging="360"/>
+      </w:pPr>
+      <w:rPr>
+        <w:rFonts w:ascii="Symbol" w:hAnsi="Symbol" w:hint="default"/>
+      </w:rPr>
+    </w:lvl>
+    <w:lvl w:ilvl="7" w:tplc="04090003" w:tentative="1">
+      <w:start w:val="1"/>
+      <w:numFmt w:val="bullet"/>
+      <w:lvlText w:val="o"/>
+      <w:lvlJc w:val="left"/>
+      <w:pPr>
+        <w:ind w:left="7920" w:hanging="360"/>
+      </w:pPr>
+      <w:rPr>
+        <w:rFonts w:ascii="Courier New" w:hAnsi="Courier New" w:cs="Courier New" w:hint="default"/>
+      </w:rPr>
+    </w:lvl>
+    <w:lvl w:ilvl="8" w:tplc="04090005" w:tentative="1">
+      <w:start w:val="1"/>
+      <w:numFmt w:val="bullet"/>
+      <w:lvlText w:val=""/>
+      <w:lvlJc w:val="left"/>
+      <w:pPr>
+        <w:ind w:left="8640" w:hanging="360"/>
+      </w:pPr>
+      <w:rPr>
+        <w:rFonts w:ascii="Wingdings" w:hAnsi="Wingdings" w:hint="default"/>
+      </w:rPr>
+    </w:lvl>
+  </w:abstractNum>
+  <w:abstractNum w:abstractNumId="13" w15:restartNumberingAfterBreak="0">
+    <w:nsid w:val="63CD0557"/>
+    <w:multiLevelType w:val="hybridMultilevel"/>
+    <w:tmpl w:val="F73C3E28"/>
+    <w:lvl w:ilvl="0" w:tplc="0409000B">
+      <w:start w:val="1"/>
+      <w:numFmt w:val="bullet"/>
+      <w:lvlText w:val=""/>
+      <w:lvlJc w:val="left"/>
+      <w:pPr>
+        <w:ind w:left="2520" w:hanging="360"/>
+      </w:pPr>
+      <w:rPr>
+        <w:rFonts w:ascii="Wingdings" w:hAnsi="Wingdings" w:hint="default"/>
+      </w:rPr>
+    </w:lvl>
+    <w:lvl w:ilvl="1" w:tplc="04090003" w:tentative="1">
+      <w:start w:val="1"/>
+      <w:numFmt w:val="bullet"/>
+      <w:lvlText w:val="o"/>
+      <w:lvlJc w:val="left"/>
+      <w:pPr>
+        <w:ind w:left="3240" w:hanging="360"/>
+      </w:pPr>
+      <w:rPr>
+        <w:rFonts w:ascii="Courier New" w:hAnsi="Courier New" w:cs="Courier New" w:hint="default"/>
+      </w:rPr>
+    </w:lvl>
+    <w:lvl w:ilvl="2" w:tplc="04090005" w:tentative="1">
+      <w:start w:val="1"/>
+      <w:numFmt w:val="bullet"/>
+      <w:lvlText w:val=""/>
+      <w:lvlJc w:val="left"/>
+      <w:pPr>
+        <w:ind w:left="3960" w:hanging="360"/>
+      </w:pPr>
+      <w:rPr>
+        <w:rFonts w:ascii="Wingdings" w:hAnsi="Wingdings" w:hint="default"/>
+      </w:rPr>
+    </w:lvl>
+    <w:lvl w:ilvl="3" w:tplc="04090001" w:tentative="1">
+      <w:start w:val="1"/>
+      <w:numFmt w:val="bullet"/>
+      <w:lvlText w:val=""/>
+      <w:lvlJc w:val="left"/>
+      <w:pPr>
+        <w:ind w:left="4680" w:hanging="360"/>
+      </w:pPr>
+      <w:rPr>
+        <w:rFonts w:ascii="Symbol" w:hAnsi="Symbol" w:hint="default"/>
+      </w:rPr>
+    </w:lvl>
+    <w:lvl w:ilvl="4" w:tplc="04090003" w:tentative="1">
+      <w:start w:val="1"/>
+      <w:numFmt w:val="bullet"/>
+      <w:lvlText w:val="o"/>
+      <w:lvlJc w:val="left"/>
+      <w:pPr>
+        <w:ind w:left="5400" w:hanging="360"/>
+      </w:pPr>
+      <w:rPr>
+        <w:rFonts w:ascii="Courier New" w:hAnsi="Courier New" w:cs="Courier New" w:hint="default"/>
+      </w:rPr>
+    </w:lvl>
+    <w:lvl w:ilvl="5" w:tplc="04090005" w:tentative="1">
+      <w:start w:val="1"/>
+      <w:numFmt w:val="bullet"/>
+      <w:lvlText w:val=""/>
+      <w:lvlJc w:val="left"/>
+      <w:pPr>
+        <w:ind w:left="6120" w:hanging="360"/>
+      </w:pPr>
+      <w:rPr>
+        <w:rFonts w:ascii="Wingdings" w:hAnsi="Wingdings" w:hint="default"/>
+      </w:rPr>
+    </w:lvl>
+    <w:lvl w:ilvl="6" w:tplc="04090001" w:tentative="1">
+      <w:start w:val="1"/>
+      <w:numFmt w:val="bullet"/>
+      <w:lvlText w:val=""/>
+      <w:lvlJc w:val="left"/>
+      <w:pPr>
+        <w:ind w:left="6840" w:hanging="360"/>
+      </w:pPr>
+      <w:rPr>
+        <w:rFonts w:ascii="Symbol" w:hAnsi="Symbol" w:hint="default"/>
+      </w:rPr>
+    </w:lvl>
+    <w:lvl w:ilvl="7" w:tplc="04090003" w:tentative="1">
+      <w:start w:val="1"/>
+      <w:numFmt w:val="bullet"/>
+      <w:lvlText w:val="o"/>
+      <w:lvlJc w:val="left"/>
+      <w:pPr>
+        <w:ind w:left="7560" w:hanging="360"/>
+      </w:pPr>
+      <w:rPr>
+        <w:rFonts w:ascii="Courier New" w:hAnsi="Courier New" w:cs="Courier New" w:hint="default"/>
+      </w:rPr>
+    </w:lvl>
+    <w:lvl w:ilvl="8" w:tplc="04090005" w:tentative="1">
+      <w:start w:val="1"/>
+      <w:numFmt w:val="bullet"/>
+      <w:lvlText w:val=""/>
+      <w:lvlJc w:val="left"/>
+      <w:pPr>
+        <w:ind w:left="8280" w:hanging="360"/>
+      </w:pPr>
+      <w:rPr>
+        <w:rFonts w:ascii="Wingdings" w:hAnsi="Wingdings" w:hint="default"/>
+      </w:rPr>
+    </w:lvl>
+  </w:abstractNum>
+  <w:abstractNum w:abstractNumId="14" w15:restartNumberingAfterBreak="0">
     <w:nsid w:val="67851E6B"/>
     <w:multiLevelType w:val="hybridMultilevel"/>
     <w:tmpl w:val="265272EA"/>
@@ -1559,7 +2724,7 @@
       </w:rPr>
     </w:lvl>
   </w:abstractNum>
-  <w:abstractNum w:abstractNumId="9" w15:restartNumberingAfterBreak="0">
+  <w:abstractNum w:abstractNumId="15" w15:restartNumberingAfterBreak="0">
     <w:nsid w:val="6C814E18"/>
     <w:multiLevelType w:val="hybridMultilevel"/>
     <w:tmpl w:val="592A0D12"/>
@@ -1672,7 +2837,7 @@
       </w:rPr>
     </w:lvl>
   </w:abstractNum>
-  <w:abstractNum w:abstractNumId="10" w15:restartNumberingAfterBreak="0">
+  <w:abstractNum w:abstractNumId="16" w15:restartNumberingAfterBreak="0">
     <w:nsid w:val="6D231A58"/>
     <w:multiLevelType w:val="hybridMultilevel"/>
     <w:tmpl w:val="95904312"/>
@@ -1761,7 +2926,7 @@
       </w:pPr>
     </w:lvl>
   </w:abstractNum>
-  <w:abstractNum w:abstractNumId="11" w15:restartNumberingAfterBreak="0">
+  <w:abstractNum w:abstractNumId="17" w15:restartNumberingAfterBreak="0">
     <w:nsid w:val="7A601AB3"/>
     <w:multiLevelType w:val="hybridMultilevel"/>
     <w:tmpl w:val="D0BC77B6"/>
@@ -1874,41 +3039,264 @@
       </w:rPr>
     </w:lvl>
   </w:abstractNum>
+  <w:abstractNum w:abstractNumId="18" w15:restartNumberingAfterBreak="0">
+    <w:nsid w:val="7E9A3D87"/>
+    <w:multiLevelType w:val="hybridMultilevel"/>
+    <w:tmpl w:val="4AB4405A"/>
+    <w:lvl w:ilvl="0" w:tplc="0409000B">
+      <w:start w:val="1"/>
+      <w:numFmt w:val="bullet"/>
+      <w:lvlText w:val=""/>
+      <w:lvlJc w:val="left"/>
+      <w:pPr>
+        <w:ind w:left="2520" w:hanging="360"/>
+      </w:pPr>
+      <w:rPr>
+        <w:rFonts w:ascii="Wingdings" w:hAnsi="Wingdings" w:hint="default"/>
+      </w:rPr>
+    </w:lvl>
+    <w:lvl w:ilvl="1" w:tplc="04090003" w:tentative="1">
+      <w:start w:val="1"/>
+      <w:numFmt w:val="bullet"/>
+      <w:lvlText w:val="o"/>
+      <w:lvlJc w:val="left"/>
+      <w:pPr>
+        <w:ind w:left="3240" w:hanging="360"/>
+      </w:pPr>
+      <w:rPr>
+        <w:rFonts w:ascii="Courier New" w:hAnsi="Courier New" w:cs="Courier New" w:hint="default"/>
+      </w:rPr>
+    </w:lvl>
+    <w:lvl w:ilvl="2" w:tplc="04090005" w:tentative="1">
+      <w:start w:val="1"/>
+      <w:numFmt w:val="bullet"/>
+      <w:lvlText w:val=""/>
+      <w:lvlJc w:val="left"/>
+      <w:pPr>
+        <w:ind w:left="3960" w:hanging="360"/>
+      </w:pPr>
+      <w:rPr>
+        <w:rFonts w:ascii="Wingdings" w:hAnsi="Wingdings" w:hint="default"/>
+      </w:rPr>
+    </w:lvl>
+    <w:lvl w:ilvl="3" w:tplc="04090001" w:tentative="1">
+      <w:start w:val="1"/>
+      <w:numFmt w:val="bullet"/>
+      <w:lvlText w:val=""/>
+      <w:lvlJc w:val="left"/>
+      <w:pPr>
+        <w:ind w:left="4680" w:hanging="360"/>
+      </w:pPr>
+      <w:rPr>
+        <w:rFonts w:ascii="Symbol" w:hAnsi="Symbol" w:hint="default"/>
+      </w:rPr>
+    </w:lvl>
+    <w:lvl w:ilvl="4" w:tplc="04090003" w:tentative="1">
+      <w:start w:val="1"/>
+      <w:numFmt w:val="bullet"/>
+      <w:lvlText w:val="o"/>
+      <w:lvlJc w:val="left"/>
+      <w:pPr>
+        <w:ind w:left="5400" w:hanging="360"/>
+      </w:pPr>
+      <w:rPr>
+        <w:rFonts w:ascii="Courier New" w:hAnsi="Courier New" w:cs="Courier New" w:hint="default"/>
+      </w:rPr>
+    </w:lvl>
+    <w:lvl w:ilvl="5" w:tplc="04090005" w:tentative="1">
+      <w:start w:val="1"/>
+      <w:numFmt w:val="bullet"/>
+      <w:lvlText w:val=""/>
+      <w:lvlJc w:val="left"/>
+      <w:pPr>
+        <w:ind w:left="6120" w:hanging="360"/>
+      </w:pPr>
+      <w:rPr>
+        <w:rFonts w:ascii="Wingdings" w:hAnsi="Wingdings" w:hint="default"/>
+      </w:rPr>
+    </w:lvl>
+    <w:lvl w:ilvl="6" w:tplc="04090001" w:tentative="1">
+      <w:start w:val="1"/>
+      <w:numFmt w:val="bullet"/>
+      <w:lvlText w:val=""/>
+      <w:lvlJc w:val="left"/>
+      <w:pPr>
+        <w:ind w:left="6840" w:hanging="360"/>
+      </w:pPr>
+      <w:rPr>
+        <w:rFonts w:ascii="Symbol" w:hAnsi="Symbol" w:hint="default"/>
+      </w:rPr>
+    </w:lvl>
+    <w:lvl w:ilvl="7" w:tplc="04090003" w:tentative="1">
+      <w:start w:val="1"/>
+      <w:numFmt w:val="bullet"/>
+      <w:lvlText w:val="o"/>
+      <w:lvlJc w:val="left"/>
+      <w:pPr>
+        <w:ind w:left="7560" w:hanging="360"/>
+      </w:pPr>
+      <w:rPr>
+        <w:rFonts w:ascii="Courier New" w:hAnsi="Courier New" w:cs="Courier New" w:hint="default"/>
+      </w:rPr>
+    </w:lvl>
+    <w:lvl w:ilvl="8" w:tplc="04090005" w:tentative="1">
+      <w:start w:val="1"/>
+      <w:numFmt w:val="bullet"/>
+      <w:lvlText w:val=""/>
+      <w:lvlJc w:val="left"/>
+      <w:pPr>
+        <w:ind w:left="8280" w:hanging="360"/>
+      </w:pPr>
+      <w:rPr>
+        <w:rFonts w:ascii="Wingdings" w:hAnsi="Wingdings" w:hint="default"/>
+      </w:rPr>
+    </w:lvl>
+  </w:abstractNum>
+  <w:abstractNum w:abstractNumId="19" w15:restartNumberingAfterBreak="0">
+    <w:nsid w:val="7EA85958"/>
+    <w:multiLevelType w:val="hybridMultilevel"/>
+    <w:tmpl w:val="AE3E20AA"/>
+    <w:lvl w:ilvl="0" w:tplc="04090013">
+      <w:start w:val="1"/>
+      <w:numFmt w:val="upperRoman"/>
+      <w:lvlText w:val="%1."/>
+      <w:lvlJc w:val="right"/>
+      <w:pPr>
+        <w:ind w:left="2880" w:hanging="360"/>
+      </w:pPr>
+    </w:lvl>
+    <w:lvl w:ilvl="1" w:tplc="04090019" w:tentative="1">
+      <w:start w:val="1"/>
+      <w:numFmt w:val="lowerLetter"/>
+      <w:lvlText w:val="%2."/>
+      <w:lvlJc w:val="left"/>
+      <w:pPr>
+        <w:ind w:left="3600" w:hanging="360"/>
+      </w:pPr>
+    </w:lvl>
+    <w:lvl w:ilvl="2" w:tplc="0409001B" w:tentative="1">
+      <w:start w:val="1"/>
+      <w:numFmt w:val="lowerRoman"/>
+      <w:lvlText w:val="%3."/>
+      <w:lvlJc w:val="right"/>
+      <w:pPr>
+        <w:ind w:left="4320" w:hanging="180"/>
+      </w:pPr>
+    </w:lvl>
+    <w:lvl w:ilvl="3" w:tplc="0409000F" w:tentative="1">
+      <w:start w:val="1"/>
+      <w:numFmt w:val="decimal"/>
+      <w:lvlText w:val="%4."/>
+      <w:lvlJc w:val="left"/>
+      <w:pPr>
+        <w:ind w:left="5040" w:hanging="360"/>
+      </w:pPr>
+    </w:lvl>
+    <w:lvl w:ilvl="4" w:tplc="04090019" w:tentative="1">
+      <w:start w:val="1"/>
+      <w:numFmt w:val="lowerLetter"/>
+      <w:lvlText w:val="%5."/>
+      <w:lvlJc w:val="left"/>
+      <w:pPr>
+        <w:ind w:left="5760" w:hanging="360"/>
+      </w:pPr>
+    </w:lvl>
+    <w:lvl w:ilvl="5" w:tplc="0409001B" w:tentative="1">
+      <w:start w:val="1"/>
+      <w:numFmt w:val="lowerRoman"/>
+      <w:lvlText w:val="%6."/>
+      <w:lvlJc w:val="right"/>
+      <w:pPr>
+        <w:ind w:left="6480" w:hanging="180"/>
+      </w:pPr>
+    </w:lvl>
+    <w:lvl w:ilvl="6" w:tplc="0409000F" w:tentative="1">
+      <w:start w:val="1"/>
+      <w:numFmt w:val="decimal"/>
+      <w:lvlText w:val="%7."/>
+      <w:lvlJc w:val="left"/>
+      <w:pPr>
+        <w:ind w:left="7200" w:hanging="360"/>
+      </w:pPr>
+    </w:lvl>
+    <w:lvl w:ilvl="7" w:tplc="04090019" w:tentative="1">
+      <w:start w:val="1"/>
+      <w:numFmt w:val="lowerLetter"/>
+      <w:lvlText w:val="%8."/>
+      <w:lvlJc w:val="left"/>
+      <w:pPr>
+        <w:ind w:left="7920" w:hanging="360"/>
+      </w:pPr>
+    </w:lvl>
+    <w:lvl w:ilvl="8" w:tplc="0409001B" w:tentative="1">
+      <w:start w:val="1"/>
+      <w:numFmt w:val="lowerRoman"/>
+      <w:lvlText w:val="%9."/>
+      <w:lvlJc w:val="right"/>
+      <w:pPr>
+        <w:ind w:left="8640" w:hanging="180"/>
+      </w:pPr>
+    </w:lvl>
+  </w:abstractNum>
   <w:num w:numId="1">
+    <w:abstractNumId w:val="4"/>
+  </w:num>
+  <w:num w:numId="2">
+    <w:abstractNumId w:val="16"/>
+  </w:num>
+  <w:num w:numId="3">
     <w:abstractNumId w:val="3"/>
   </w:num>
-  <w:num w:numId="2">
+  <w:num w:numId="4">
     <w:abstractNumId w:val="10"/>
   </w:num>
-  <w:num w:numId="3">
+  <w:num w:numId="5">
+    <w:abstractNumId w:val="14"/>
+  </w:num>
+  <w:num w:numId="6">
+    <w:abstractNumId w:val="7"/>
+  </w:num>
+  <w:num w:numId="7">
+    <w:abstractNumId w:val="8"/>
+  </w:num>
+  <w:num w:numId="8">
+    <w:abstractNumId w:val="1"/>
+  </w:num>
+  <w:num w:numId="9">
     <w:abstractNumId w:val="2"/>
   </w:num>
-  <w:num w:numId="4">
+  <w:num w:numId="10">
+    <w:abstractNumId w:val="15"/>
+  </w:num>
+  <w:num w:numId="11">
+    <w:abstractNumId w:val="17"/>
+  </w:num>
+  <w:num w:numId="12">
+    <w:abstractNumId w:val="11"/>
+  </w:num>
+  <w:num w:numId="13">
+    <w:abstractNumId w:val="19"/>
+  </w:num>
+  <w:num w:numId="14">
+    <w:abstractNumId w:val="5"/>
+  </w:num>
+  <w:num w:numId="15">
+    <w:abstractNumId w:val="18"/>
+  </w:num>
+  <w:num w:numId="16">
+    <w:abstractNumId w:val="9"/>
+  </w:num>
+  <w:num w:numId="17">
+    <w:abstractNumId w:val="0"/>
+  </w:num>
+  <w:num w:numId="18">
     <w:abstractNumId w:val="6"/>
   </w:num>
-  <w:num w:numId="5">
-    <w:abstractNumId w:val="8"/>
+  <w:num w:numId="19">
+    <w:abstractNumId w:val="13"/>
   </w:num>
-  <w:num w:numId="6">
-    <w:abstractNumId w:val="4"/>
-  </w:num>
-  <w:num w:numId="7">
-    <w:abstractNumId w:val="5"/>
-  </w:num>
-  <w:num w:numId="8">
-    <w:abstractNumId w:val="0"/>
-  </w:num>
-  <w:num w:numId="9">
-    <w:abstractNumId w:val="1"/>
-  </w:num>
-  <w:num w:numId="10">
-    <w:abstractNumId w:val="9"/>
-  </w:num>
-  <w:num w:numId="11">
-    <w:abstractNumId w:val="11"/>
-  </w:num>
-  <w:num w:numId="12">
-    <w:abstractNumId w:val="7"/>
+  <w:num w:numId="20">
+    <w:abstractNumId w:val="12"/>
   </w:num>
 </w:numbering>
 </file>
@@ -1930,7 +3318,7 @@
       </w:pPr>
     </w:pPrDefault>
   </w:docDefaults>
-  <w:latentStyles w:defLockedState="0" w:defUIPriority="99" w:defSemiHidden="0" w:defUnhideWhenUsed="0" w:defQFormat="0" w:count="376">
+  <w:latentStyles w:defLockedState="0" w:defUIPriority="99" w:defSemiHidden="0" w:defUnhideWhenUsed="0" w:defQFormat="0" w:count="377">
     <w:lsdException w:name="Normal" w:uiPriority="0" w:qFormat="1"/>
     <w:lsdException w:name="heading 1" w:uiPriority="9" w:qFormat="1"/>
     <w:lsdException w:name="heading 2" w:semiHidden="1" w:uiPriority="9" w:unhideWhenUsed="1" w:qFormat="1"/>
@@ -2036,7 +3424,6 @@
     <w:lsdException w:name="HTML Sample" w:semiHidden="1" w:unhideWhenUsed="1"/>
     <w:lsdException w:name="HTML Typewriter" w:semiHidden="1" w:unhideWhenUsed="1"/>
     <w:lsdException w:name="HTML Variable" w:semiHidden="1" w:unhideWhenUsed="1"/>
-    <w:lsdException w:name="Normal Table" w:semiHidden="1" w:unhideWhenUsed="1"/>
     <w:lsdException w:name="annotation subject" w:semiHidden="1" w:unhideWhenUsed="1"/>
     <w:lsdException w:name="No List" w:semiHidden="1" w:unhideWhenUsed="1"/>
     <w:lsdException w:name="Outline List 1" w:semiHidden="1" w:unhideWhenUsed="1"/>
@@ -2083,10 +3470,8 @@
     <w:lsdException w:name="Table Subtle 2" w:semiHidden="1" w:unhideWhenUsed="1"/>
     <w:lsdException w:name="Table Web 1" w:semiHidden="1" w:unhideWhenUsed="1"/>
     <w:lsdException w:name="Table Web 2" w:semiHidden="1" w:unhideWhenUsed="1"/>
-    <w:lsdException w:name="Table Web 3" w:semiHidden="1" w:unhideWhenUsed="1"/>
     <w:lsdException w:name="Balloon Text" w:semiHidden="1" w:unhideWhenUsed="1"/>
     <w:lsdException w:name="Table Grid" w:uiPriority="39"/>
-    <w:lsdException w:name="Table Theme" w:semiHidden="1" w:unhideWhenUsed="1"/>
     <w:lsdException w:name="Placeholder Text" w:semiHidden="1"/>
     <w:lsdException w:name="No Spacing" w:uiPriority="1" w:qFormat="1"/>
     <w:lsdException w:name="Light Shading" w:uiPriority="60"/>
@@ -2307,6 +3692,7 @@
     <w:lsdException w:name="Hashtag" w:semiHidden="1" w:unhideWhenUsed="1"/>
     <w:lsdException w:name="Unresolved Mention" w:semiHidden="1" w:unhideWhenUsed="1"/>
     <w:lsdException w:name="Smart Link" w:semiHidden="1" w:unhideWhenUsed="1"/>
+    <w:lsdException w:name="Smart Link Error" w:semiHidden="1" w:unhideWhenUsed="1"/>
   </w:latentStyles>
   <w:style w:type="paragraph" w:default="1" w:styleId="Normal">
     <w:name w:val="Normal"/>
@@ -2331,6 +3717,28 @@
       <w:color w:val="2F5496" w:themeColor="accent1" w:themeShade="BF"/>
       <w:sz w:val="32"/>
       <w:szCs w:val="32"/>
+    </w:rPr>
+  </w:style>
+  <w:style w:type="paragraph" w:styleId="Heading2">
+    <w:name w:val="heading 2"/>
+    <w:basedOn w:val="Normal"/>
+    <w:next w:val="Normal"/>
+    <w:link w:val="Heading2Char"/>
+    <w:uiPriority w:val="9"/>
+    <w:unhideWhenUsed/>
+    <w:qFormat/>
+    <w:rsid w:val="005D5BE4"/>
+    <w:pPr>
+      <w:keepNext/>
+      <w:keepLines/>
+      <w:spacing w:before="40" w:after="0"/>
+      <w:outlineLvl w:val="1"/>
+    </w:pPr>
+    <w:rPr>
+      <w:rFonts w:asciiTheme="majorHAnsi" w:eastAsiaTheme="majorEastAsia" w:hAnsiTheme="majorHAnsi" w:cstheme="majorBidi"/>
+      <w:color w:val="2F5496" w:themeColor="accent1" w:themeShade="BF"/>
+      <w:sz w:val="26"/>
+      <w:szCs w:val="26"/>
     </w:rPr>
   </w:style>
   <w:style w:type="character" w:default="1" w:styleId="DefaultParagraphFont">
@@ -2451,6 +3859,19 @@
       <w:kern w:val="28"/>
       <w:sz w:val="56"/>
       <w:szCs w:val="56"/>
+    </w:rPr>
+  </w:style>
+  <w:style w:type="character" w:customStyle="1" w:styleId="Heading2Char">
+    <w:name w:val="Heading 2 Char"/>
+    <w:basedOn w:val="DefaultParagraphFont"/>
+    <w:link w:val="Heading2"/>
+    <w:uiPriority w:val="9"/>
+    <w:rsid w:val="005D5BE4"/>
+    <w:rPr>
+      <w:rFonts w:asciiTheme="majorHAnsi" w:eastAsiaTheme="majorEastAsia" w:hAnsiTheme="majorHAnsi" w:cstheme="majorBidi"/>
+      <w:color w:val="2F5496" w:themeColor="accent1" w:themeShade="BF"/>
+      <w:sz w:val="26"/>
+      <w:szCs w:val="26"/>
     </w:rPr>
   </w:style>
 </w:styles>

</xml_diff>